<commit_message>
product design doc v.10
</commit_message>
<xml_diff>
--- a/documentation/Product_Design_Specification.docx
+++ b/documentation/Product_Design_Specification.docx
@@ -4068,7 +4068,7 @@
       <w:pPr>
         <w:pStyle w:val="Heading1"/>
       </w:pPr>
-      <w:bookmarkStart w:id="0" w:name="_Toc527910854"/>
+      <w:bookmarkStart w:id="0" w:name="_Toc528089563"/>
       <w:r>
         <w:lastRenderedPageBreak/>
         <w:t>Version History</w:t>
@@ -4282,7 +4282,7 @@
           <w:r>
             <w:fldChar w:fldCharType="separate"/>
           </w:r>
-          <w:hyperlink w:anchor="_Toc527910854" w:history="1">
+          <w:hyperlink w:anchor="_Toc528089563" w:history="1">
             <w:r>
               <w:rPr>
                 <w:rStyle w:val="Hyperlink"/>
@@ -4309,7 +4309,7 @@
                 <w:noProof/>
                 <w:webHidden/>
               </w:rPr>
-              <w:instrText xml:space="preserve"> PAGEREF _Toc527910854 \h </w:instrText>
+              <w:instrText xml:space="preserve"> PAGEREF _Toc528089563 \h </w:instrText>
             </w:r>
             <w:r>
               <w:rPr>
@@ -4354,7 +4354,7 @@
               <w:lang w:eastAsia="en-GB"/>
             </w:rPr>
           </w:pPr>
-          <w:hyperlink w:anchor="_Toc527910855" w:history="1">
+          <w:hyperlink w:anchor="_Toc528089564" w:history="1">
             <w:r>
               <w:rPr>
                 <w:rStyle w:val="Hyperlink"/>
@@ -4381,7 +4381,7 @@
                 <w:noProof/>
                 <w:webHidden/>
               </w:rPr>
-              <w:instrText xml:space="preserve"> PAGEREF _Toc527910855 \h </w:instrText>
+              <w:instrText xml:space="preserve"> PAGEREF _Toc528089564 \h </w:instrText>
             </w:r>
             <w:r>
               <w:rPr>
@@ -4426,7 +4426,7 @@
               <w:lang w:eastAsia="en-GB"/>
             </w:rPr>
           </w:pPr>
-          <w:hyperlink w:anchor="_Toc527910856" w:history="1">
+          <w:hyperlink w:anchor="_Toc528089565" w:history="1">
             <w:r>
               <w:rPr>
                 <w:rStyle w:val="Hyperlink"/>
@@ -4453,7 +4453,7 @@
                 <w:noProof/>
                 <w:webHidden/>
               </w:rPr>
-              <w:instrText xml:space="preserve"> PAGEREF _Toc527910856 \h </w:instrText>
+              <w:instrText xml:space="preserve"> PAGEREF _Toc528089565 \h </w:instrText>
             </w:r>
             <w:r>
               <w:rPr>
@@ -4498,7 +4498,7 @@
               <w:lang w:eastAsia="en-GB"/>
             </w:rPr>
           </w:pPr>
-          <w:hyperlink w:anchor="_Toc527910857" w:history="1">
+          <w:hyperlink w:anchor="_Toc528089566" w:history="1">
             <w:r>
               <w:rPr>
                 <w:rStyle w:val="Hyperlink"/>
@@ -4525,7 +4525,7 @@
                 <w:noProof/>
                 <w:webHidden/>
               </w:rPr>
-              <w:instrText xml:space="preserve"> PAGEREF _Toc527910857 \h </w:instrText>
+              <w:instrText xml:space="preserve"> PAGEREF _Toc528089566 \h </w:instrText>
             </w:r>
             <w:r>
               <w:rPr>
@@ -4570,7 +4570,7 @@
               <w:lang w:eastAsia="en-GB"/>
             </w:rPr>
           </w:pPr>
-          <w:hyperlink w:anchor="_Toc527910858" w:history="1">
+          <w:hyperlink w:anchor="_Toc528089567" w:history="1">
             <w:r>
               <w:rPr>
                 <w:rStyle w:val="Hyperlink"/>
@@ -4597,7 +4597,7 @@
                 <w:noProof/>
                 <w:webHidden/>
               </w:rPr>
-              <w:instrText xml:space="preserve"> PAGEREF _Toc527910858 \h </w:instrText>
+              <w:instrText xml:space="preserve"> PAGEREF _Toc528089567 \h </w:instrText>
             </w:r>
             <w:r>
               <w:rPr>
@@ -4642,7 +4642,7 @@
               <w:lang w:eastAsia="en-GB"/>
             </w:rPr>
           </w:pPr>
-          <w:hyperlink w:anchor="_Toc527910859" w:history="1">
+          <w:hyperlink w:anchor="_Toc528089568" w:history="1">
             <w:r>
               <w:rPr>
                 <w:rStyle w:val="Hyperlink"/>
@@ -4669,7 +4669,7 @@
                 <w:noProof/>
                 <w:webHidden/>
               </w:rPr>
-              <w:instrText xml:space="preserve"> PAGEREF _Toc527910859 \h </w:instrText>
+              <w:instrText xml:space="preserve"> PAGEREF _Toc528089568 \h </w:instrText>
             </w:r>
             <w:r>
               <w:rPr>
@@ -4714,7 +4714,7 @@
               <w:lang w:eastAsia="en-GB"/>
             </w:rPr>
           </w:pPr>
-          <w:hyperlink w:anchor="_Toc527910860" w:history="1">
+          <w:hyperlink w:anchor="_Toc528089569" w:history="1">
             <w:r>
               <w:rPr>
                 <w:rStyle w:val="Hyperlink"/>
@@ -4741,7 +4741,7 @@
                 <w:noProof/>
                 <w:webHidden/>
               </w:rPr>
-              <w:instrText xml:space="preserve"> PAGEREF _Toc527910860 \h </w:instrText>
+              <w:instrText xml:space="preserve"> PAGEREF _Toc528089569 \h </w:instrText>
             </w:r>
             <w:r>
               <w:rPr>
@@ -4786,7 +4786,7 @@
               <w:lang w:eastAsia="en-GB"/>
             </w:rPr>
           </w:pPr>
-          <w:hyperlink w:anchor="_Toc527910861" w:history="1">
+          <w:hyperlink w:anchor="_Toc528089570" w:history="1">
             <w:r>
               <w:rPr>
                 <w:rStyle w:val="Hyperlink"/>
@@ -4813,7 +4813,7 @@
                 <w:noProof/>
                 <w:webHidden/>
               </w:rPr>
-              <w:instrText xml:space="preserve"> PAGEREF _Toc527910861 \h </w:instrText>
+              <w:instrText xml:space="preserve"> PAGEREF _Toc528089570 \h </w:instrText>
             </w:r>
             <w:r>
               <w:rPr>
@@ -4858,7 +4858,7 @@
               <w:lang w:eastAsia="en-GB"/>
             </w:rPr>
           </w:pPr>
-          <w:hyperlink w:anchor="_Toc527910862" w:history="1">
+          <w:hyperlink w:anchor="_Toc528089571" w:history="1">
             <w:r>
               <w:rPr>
                 <w:rStyle w:val="Hyperlink"/>
@@ -4885,7 +4885,7 @@
                 <w:noProof/>
                 <w:webHidden/>
               </w:rPr>
-              <w:instrText xml:space="preserve"> PAGEREF _Toc527910862 \h </w:instrText>
+              <w:instrText xml:space="preserve"> PAGEREF _Toc528089571 \h </w:instrText>
             </w:r>
             <w:r>
               <w:rPr>
@@ -4930,7 +4930,7 @@
               <w:lang w:eastAsia="en-GB"/>
             </w:rPr>
           </w:pPr>
-          <w:hyperlink w:anchor="_Toc527910863" w:history="1">
+          <w:hyperlink w:anchor="_Toc528089572" w:history="1">
             <w:r>
               <w:rPr>
                 <w:rStyle w:val="Hyperlink"/>
@@ -4957,7 +4957,7 @@
                 <w:noProof/>
                 <w:webHidden/>
               </w:rPr>
-              <w:instrText xml:space="preserve"> PAGEREF _Toc527910863 \h </w:instrText>
+              <w:instrText xml:space="preserve"> PAGEREF _Toc528089572 \h </w:instrText>
             </w:r>
             <w:r>
               <w:rPr>
@@ -5002,7 +5002,7 @@
               <w:lang w:eastAsia="en-GB"/>
             </w:rPr>
           </w:pPr>
-          <w:hyperlink w:anchor="_Toc527910864" w:history="1">
+          <w:hyperlink w:anchor="_Toc528089573" w:history="1">
             <w:r>
               <w:rPr>
                 <w:rStyle w:val="Hyperlink"/>
@@ -5029,7 +5029,7 @@
                 <w:noProof/>
                 <w:webHidden/>
               </w:rPr>
-              <w:instrText xml:space="preserve"> PAGEREF _Toc527910864 \h </w:instrText>
+              <w:instrText xml:space="preserve"> PAGEREF _Toc528089573 \h </w:instrText>
             </w:r>
             <w:r>
               <w:rPr>
@@ -5074,7 +5074,7 @@
               <w:lang w:eastAsia="en-GB"/>
             </w:rPr>
           </w:pPr>
-          <w:hyperlink w:anchor="_Toc527910865" w:history="1">
+          <w:hyperlink w:anchor="_Toc528089574" w:history="1">
             <w:r>
               <w:rPr>
                 <w:rStyle w:val="Hyperlink"/>
@@ -5101,7 +5101,7 @@
                 <w:noProof/>
                 <w:webHidden/>
               </w:rPr>
-              <w:instrText xml:space="preserve"> PAGEREF _Toc527910865 \h </w:instrText>
+              <w:instrText xml:space="preserve"> PAGEREF _Toc528089574 \h </w:instrText>
             </w:r>
             <w:r>
               <w:rPr>
@@ -5146,12 +5146,84 @@
               <w:lang w:eastAsia="en-GB"/>
             </w:rPr>
           </w:pPr>
-          <w:hyperlink w:anchor="_Toc527910866" w:history="1">
+          <w:hyperlink w:anchor="_Toc528089575" w:history="1">
             <w:r>
               <w:rPr>
                 <w:rStyle w:val="Hyperlink"/>
                 <w:noProof/>
               </w:rPr>
+              <w:t>3.5. Communications Architecture</w:t>
+            </w:r>
+            <w:r>
+              <w:rPr>
+                <w:noProof/>
+                <w:webHidden/>
+              </w:rPr>
+              <w:tab/>
+            </w:r>
+            <w:r>
+              <w:rPr>
+                <w:noProof/>
+                <w:webHidden/>
+              </w:rPr>
+              <w:fldChar w:fldCharType="begin"/>
+            </w:r>
+            <w:r>
+              <w:rPr>
+                <w:noProof/>
+                <w:webHidden/>
+              </w:rPr>
+              <w:instrText xml:space="preserve"> PAGEREF _Toc528089575 \h </w:instrText>
+            </w:r>
+            <w:r>
+              <w:rPr>
+                <w:noProof/>
+                <w:webHidden/>
+              </w:rPr>
+            </w:r>
+            <w:r>
+              <w:rPr>
+                <w:noProof/>
+                <w:webHidden/>
+              </w:rPr>
+              <w:fldChar w:fldCharType="separate"/>
+            </w:r>
+            <w:r>
+              <w:rPr>
+                <w:noProof/>
+                <w:webHidden/>
+              </w:rPr>
+              <w:t>8</w:t>
+            </w:r>
+            <w:r>
+              <w:rPr>
+                <w:noProof/>
+                <w:webHidden/>
+              </w:rPr>
+              <w:fldChar w:fldCharType="end"/>
+            </w:r>
+          </w:hyperlink>
+        </w:p>
+        <w:p>
+          <w:pPr>
+            <w:pStyle w:val="TOC1"/>
+            <w:tabs>
+              <w:tab w:val="right" w:leader="dot" w:pos="9016"/>
+            </w:tabs>
+            <w:rPr>
+              <w:rFonts w:eastAsiaTheme="minorEastAsia"/>
+              <w:noProof/>
+              <w:sz w:val="22"/>
+              <w:szCs w:val="22"/>
+              <w:lang w:eastAsia="en-GB"/>
+            </w:rPr>
+          </w:pPr>
+          <w:hyperlink w:anchor="_Toc528089576" w:history="1">
+            <w:r>
+              <w:rPr>
+                <w:rStyle w:val="Hyperlink"/>
+                <w:noProof/>
+              </w:rPr>
               <w:t>4. System Design</w:t>
             </w:r>
             <w:r>
@@ -5173,7 +5245,7 @@
                 <w:noProof/>
                 <w:webHidden/>
               </w:rPr>
-              <w:instrText xml:space="preserve"> PAGEREF _Toc527910866 \h </w:instrText>
+              <w:instrText xml:space="preserve"> PAGEREF _Toc528089576 \h </w:instrText>
             </w:r>
             <w:r>
               <w:rPr>
@@ -5193,7 +5265,7 @@
                 <w:noProof/>
                 <w:webHidden/>
               </w:rPr>
-              <w:t>8</w:t>
+              <w:t>10</w:t>
             </w:r>
             <w:r>
               <w:rPr>
@@ -5218,7 +5290,7 @@
               <w:lang w:eastAsia="en-GB"/>
             </w:rPr>
           </w:pPr>
-          <w:hyperlink w:anchor="_Toc527910867" w:history="1">
+          <w:hyperlink w:anchor="_Toc528089577" w:history="1">
             <w:r>
               <w:rPr>
                 <w:rStyle w:val="Hyperlink"/>
@@ -5245,7 +5317,7 @@
                 <w:noProof/>
                 <w:webHidden/>
               </w:rPr>
-              <w:instrText xml:space="preserve"> PAGEREF _Toc527910867 \h </w:instrText>
+              <w:instrText xml:space="preserve"> PAGEREF _Toc528089577 \h </w:instrText>
             </w:r>
             <w:r>
               <w:rPr>
@@ -5265,7 +5337,368 @@
                 <w:noProof/>
                 <w:webHidden/>
               </w:rPr>
-              <w:t>8</w:t>
+              <w:t>10</w:t>
+            </w:r>
+            <w:r>
+              <w:rPr>
+                <w:noProof/>
+                <w:webHidden/>
+              </w:rPr>
+              <w:fldChar w:fldCharType="end"/>
+            </w:r>
+          </w:hyperlink>
+        </w:p>
+        <w:p>
+          <w:pPr>
+            <w:pStyle w:val="TOC2"/>
+            <w:tabs>
+              <w:tab w:val="right" w:leader="dot" w:pos="9016"/>
+            </w:tabs>
+            <w:rPr>
+              <w:rFonts w:eastAsiaTheme="minorEastAsia"/>
+              <w:noProof/>
+              <w:sz w:val="22"/>
+              <w:szCs w:val="22"/>
+              <w:lang w:eastAsia="en-GB"/>
+            </w:rPr>
+          </w:pPr>
+          <w:hyperlink w:anchor="_Toc528089578" w:history="1">
+            <w:r>
+              <w:rPr>
+                <w:rStyle w:val="Hyperlink"/>
+                <w:noProof/>
+              </w:rPr>
+              <w:t>4.2. Database Design</w:t>
+            </w:r>
+            <w:r>
+              <w:rPr>
+                <w:noProof/>
+                <w:webHidden/>
+              </w:rPr>
+              <w:tab/>
+            </w:r>
+            <w:r>
+              <w:rPr>
+                <w:noProof/>
+                <w:webHidden/>
+              </w:rPr>
+              <w:fldChar w:fldCharType="begin"/>
+            </w:r>
+            <w:r>
+              <w:rPr>
+                <w:noProof/>
+                <w:webHidden/>
+              </w:rPr>
+              <w:instrText xml:space="preserve"> PAGEREF _Toc528089578 \h </w:instrText>
+            </w:r>
+            <w:r>
+              <w:rPr>
+                <w:noProof/>
+                <w:webHidden/>
+              </w:rPr>
+            </w:r>
+            <w:r>
+              <w:rPr>
+                <w:noProof/>
+                <w:webHidden/>
+              </w:rPr>
+              <w:fldChar w:fldCharType="separate"/>
+            </w:r>
+            <w:r>
+              <w:rPr>
+                <w:noProof/>
+                <w:webHidden/>
+              </w:rPr>
+              <w:t>10</w:t>
+            </w:r>
+            <w:r>
+              <w:rPr>
+                <w:noProof/>
+                <w:webHidden/>
+              </w:rPr>
+              <w:fldChar w:fldCharType="end"/>
+            </w:r>
+          </w:hyperlink>
+        </w:p>
+        <w:p>
+          <w:pPr>
+            <w:pStyle w:val="TOC2"/>
+            <w:tabs>
+              <w:tab w:val="right" w:leader="dot" w:pos="9016"/>
+            </w:tabs>
+            <w:rPr>
+              <w:rFonts w:eastAsiaTheme="minorEastAsia"/>
+              <w:noProof/>
+              <w:sz w:val="22"/>
+              <w:szCs w:val="22"/>
+              <w:lang w:eastAsia="en-GB"/>
+            </w:rPr>
+          </w:pPr>
+          <w:hyperlink w:anchor="_Toc528089579" w:history="1">
+            <w:r>
+              <w:rPr>
+                <w:rStyle w:val="Hyperlink"/>
+                <w:noProof/>
+              </w:rPr>
+              <w:t>4.3. Data Conversions</w:t>
+            </w:r>
+            <w:r>
+              <w:rPr>
+                <w:noProof/>
+                <w:webHidden/>
+              </w:rPr>
+              <w:tab/>
+            </w:r>
+            <w:r>
+              <w:rPr>
+                <w:noProof/>
+                <w:webHidden/>
+              </w:rPr>
+              <w:fldChar w:fldCharType="begin"/>
+            </w:r>
+            <w:r>
+              <w:rPr>
+                <w:noProof/>
+                <w:webHidden/>
+              </w:rPr>
+              <w:instrText xml:space="preserve"> PAGEREF _Toc528089579 \h </w:instrText>
+            </w:r>
+            <w:r>
+              <w:rPr>
+                <w:noProof/>
+                <w:webHidden/>
+              </w:rPr>
+            </w:r>
+            <w:r>
+              <w:rPr>
+                <w:noProof/>
+                <w:webHidden/>
+              </w:rPr>
+              <w:fldChar w:fldCharType="separate"/>
+            </w:r>
+            <w:r>
+              <w:rPr>
+                <w:noProof/>
+                <w:webHidden/>
+              </w:rPr>
+              <w:t>11</w:t>
+            </w:r>
+            <w:r>
+              <w:rPr>
+                <w:noProof/>
+                <w:webHidden/>
+              </w:rPr>
+              <w:fldChar w:fldCharType="end"/>
+            </w:r>
+          </w:hyperlink>
+        </w:p>
+        <w:p>
+          <w:pPr>
+            <w:pStyle w:val="TOC2"/>
+            <w:tabs>
+              <w:tab w:val="right" w:leader="dot" w:pos="9016"/>
+            </w:tabs>
+            <w:rPr>
+              <w:rFonts w:eastAsiaTheme="minorEastAsia"/>
+              <w:noProof/>
+              <w:sz w:val="22"/>
+              <w:szCs w:val="22"/>
+              <w:lang w:eastAsia="en-GB"/>
+            </w:rPr>
+          </w:pPr>
+          <w:hyperlink w:anchor="_Toc528089580" w:history="1">
+            <w:r>
+              <w:rPr>
+                <w:rStyle w:val="Hyperlink"/>
+                <w:noProof/>
+              </w:rPr>
+              <w:t>4.4. Application Program Interfaces</w:t>
+            </w:r>
+            <w:r>
+              <w:rPr>
+                <w:noProof/>
+                <w:webHidden/>
+              </w:rPr>
+              <w:tab/>
+            </w:r>
+            <w:r>
+              <w:rPr>
+                <w:noProof/>
+                <w:webHidden/>
+              </w:rPr>
+              <w:fldChar w:fldCharType="begin"/>
+            </w:r>
+            <w:r>
+              <w:rPr>
+                <w:noProof/>
+                <w:webHidden/>
+              </w:rPr>
+              <w:instrText xml:space="preserve"> PAGEREF _Toc528089580 \h </w:instrText>
+            </w:r>
+            <w:r>
+              <w:rPr>
+                <w:noProof/>
+                <w:webHidden/>
+              </w:rPr>
+            </w:r>
+            <w:r>
+              <w:rPr>
+                <w:noProof/>
+                <w:webHidden/>
+              </w:rPr>
+              <w:fldChar w:fldCharType="separate"/>
+            </w:r>
+            <w:r>
+              <w:rPr>
+                <w:noProof/>
+                <w:webHidden/>
+              </w:rPr>
+              <w:t>12</w:t>
+            </w:r>
+            <w:r>
+              <w:rPr>
+                <w:noProof/>
+                <w:webHidden/>
+              </w:rPr>
+              <w:fldChar w:fldCharType="end"/>
+            </w:r>
+          </w:hyperlink>
+        </w:p>
+        <w:p>
+          <w:pPr>
+            <w:pStyle w:val="TOC2"/>
+            <w:tabs>
+              <w:tab w:val="right" w:leader="dot" w:pos="9016"/>
+            </w:tabs>
+            <w:rPr>
+              <w:rFonts w:eastAsiaTheme="minorEastAsia"/>
+              <w:noProof/>
+              <w:sz w:val="22"/>
+              <w:szCs w:val="22"/>
+              <w:lang w:eastAsia="en-GB"/>
+            </w:rPr>
+          </w:pPr>
+          <w:hyperlink w:anchor="_Toc528089581" w:history="1">
+            <w:r>
+              <w:rPr>
+                <w:rStyle w:val="Hyperlink"/>
+                <w:noProof/>
+              </w:rPr>
+              <w:t>4.5. User Interface Design</w:t>
+            </w:r>
+            <w:r>
+              <w:rPr>
+                <w:noProof/>
+                <w:webHidden/>
+              </w:rPr>
+              <w:tab/>
+            </w:r>
+            <w:r>
+              <w:rPr>
+                <w:noProof/>
+                <w:webHidden/>
+              </w:rPr>
+              <w:fldChar w:fldCharType="begin"/>
+            </w:r>
+            <w:r>
+              <w:rPr>
+                <w:noProof/>
+                <w:webHidden/>
+              </w:rPr>
+              <w:instrText xml:space="preserve"> PAGEREF _Toc528089581 \h </w:instrText>
+            </w:r>
+            <w:r>
+              <w:rPr>
+                <w:noProof/>
+                <w:webHidden/>
+              </w:rPr>
+            </w:r>
+            <w:r>
+              <w:rPr>
+                <w:noProof/>
+                <w:webHidden/>
+              </w:rPr>
+              <w:fldChar w:fldCharType="separate"/>
+            </w:r>
+            <w:r>
+              <w:rPr>
+                <w:noProof/>
+                <w:webHidden/>
+              </w:rPr>
+              <w:t>12</w:t>
+            </w:r>
+            <w:r>
+              <w:rPr>
+                <w:noProof/>
+                <w:webHidden/>
+              </w:rPr>
+              <w:fldChar w:fldCharType="end"/>
+            </w:r>
+          </w:hyperlink>
+        </w:p>
+        <w:p>
+          <w:pPr>
+            <w:pStyle w:val="TOC2"/>
+            <w:tabs>
+              <w:tab w:val="right" w:leader="dot" w:pos="9016"/>
+            </w:tabs>
+            <w:rPr>
+              <w:rFonts w:eastAsiaTheme="minorEastAsia"/>
+              <w:noProof/>
+              <w:sz w:val="22"/>
+              <w:szCs w:val="22"/>
+              <w:lang w:eastAsia="en-GB"/>
+            </w:rPr>
+          </w:pPr>
+          <w:hyperlink w:anchor="_Toc528089582" w:history="1">
+            <w:r>
+              <w:rPr>
+                <w:rStyle w:val="Hyperlink"/>
+                <w:noProof/>
+                <w:lang w:val="fr-FR"/>
+              </w:rPr>
+              <w:t>4.6. Performance</w:t>
+            </w:r>
+            <w:r>
+              <w:rPr>
+                <w:noProof/>
+                <w:webHidden/>
+              </w:rPr>
+              <w:tab/>
+            </w:r>
+            <w:r>
+              <w:rPr>
+                <w:noProof/>
+                <w:webHidden/>
+              </w:rPr>
+              <w:fldChar w:fldCharType="begin"/>
+            </w:r>
+            <w:r>
+              <w:rPr>
+                <w:noProof/>
+                <w:webHidden/>
+              </w:rPr>
+              <w:instrText xml:space="preserve"> PAGEREF _Toc528089582 \h </w:instrText>
+            </w:r>
+            <w:r>
+              <w:rPr>
+                <w:noProof/>
+                <w:webHidden/>
+              </w:rPr>
+            </w:r>
+            <w:r>
+              <w:rPr>
+                <w:noProof/>
+                <w:webHidden/>
+              </w:rPr>
+              <w:fldChar w:fldCharType="separate"/>
+            </w:r>
+            <w:r>
+              <w:rPr>
+                <w:noProof/>
+                <w:webHidden/>
+              </w:rPr>
+              <w:t>17</w:t>
             </w:r>
             <w:r>
               <w:rPr>
@@ -5290,7 +5723,7 @@
               <w:lang w:eastAsia="en-GB"/>
             </w:rPr>
           </w:pPr>
-          <w:hyperlink w:anchor="_Toc527910868" w:history="1">
+          <w:hyperlink w:anchor="_Toc528089583" w:history="1">
             <w:r>
               <w:rPr>
                 <w:rStyle w:val="Hyperlink"/>
@@ -5317,7 +5750,7 @@
                 <w:noProof/>
                 <w:webHidden/>
               </w:rPr>
-              <w:instrText xml:space="preserve"> PAGEREF _Toc527910868 \h </w:instrText>
+              <w:instrText xml:space="preserve"> PAGEREF _Toc528089583 \h </w:instrText>
             </w:r>
             <w:r>
               <w:rPr>
@@ -5337,7 +5770,7 @@
                 <w:noProof/>
                 <w:webHidden/>
               </w:rPr>
-              <w:t>9</w:t>
+              <w:t>18</w:t>
             </w:r>
             <w:r>
               <w:rPr>
@@ -5364,7 +5797,7 @@
       <w:pPr>
         <w:pStyle w:val="Heading1"/>
       </w:pPr>
-      <w:bookmarkStart w:id="1" w:name="_Toc527910855"/>
+      <w:bookmarkStart w:id="1" w:name="_Toc528089564"/>
       <w:r>
         <w:lastRenderedPageBreak/>
         <w:t>1. Introduction</w:t>
@@ -5375,7 +5808,7 @@
       <w:pPr>
         <w:pStyle w:val="Heading2"/>
       </w:pPr>
-      <w:bookmarkStart w:id="2" w:name="_Toc527910856"/>
+      <w:bookmarkStart w:id="2" w:name="_Toc528089565"/>
       <w:r>
         <w:t>1.1. Purpose of The Product Design Specification Document</w:t>
       </w:r>
@@ -5414,7 +5847,7 @@
       <w:pPr>
         <w:pStyle w:val="Heading1"/>
       </w:pPr>
-      <w:bookmarkStart w:id="3" w:name="_Toc527910857"/>
+      <w:bookmarkStart w:id="3" w:name="_Toc528089566"/>
       <w:r>
         <w:t>2. General Overview and Design Guidelines/Approach</w:t>
       </w:r>
@@ -5424,7 +5857,7 @@
       <w:pPr>
         <w:pStyle w:val="Heading2"/>
       </w:pPr>
-      <w:bookmarkStart w:id="4" w:name="_Toc527910858"/>
+      <w:bookmarkStart w:id="4" w:name="_Toc528089567"/>
       <w:r>
         <w:t>2.1. Assumptions/Con</w:t>
       </w:r>
@@ -5463,7 +5896,7 @@
       <w:pPr>
         <w:pStyle w:val="Heading1"/>
       </w:pPr>
-      <w:bookmarkStart w:id="5" w:name="_Toc527910859"/>
+      <w:bookmarkStart w:id="5" w:name="_Toc528089568"/>
       <w:r>
         <w:lastRenderedPageBreak/>
         <w:t>3. Architecture Design</w:t>
@@ -5474,7 +5907,7 @@
       <w:pPr>
         <w:pStyle w:val="Heading2"/>
       </w:pPr>
-      <w:bookmarkStart w:id="6" w:name="_Toc527910860"/>
+      <w:bookmarkStart w:id="6" w:name="_Toc528089569"/>
       <w:r>
         <w:rPr>
           <w:noProof/>
@@ -5659,7 +6092,7 @@
       <w:pPr>
         <w:pStyle w:val="Heading1"/>
       </w:pPr>
-      <w:bookmarkStart w:id="7" w:name="_Toc527910861"/>
+      <w:bookmarkStart w:id="7" w:name="_Toc528089570"/>
       <w:r>
         <w:lastRenderedPageBreak/>
         <w:t>3.2</w:t>
@@ -5792,7 +6225,7 @@
       <w:pPr>
         <w:pStyle w:val="Heading1"/>
       </w:pPr>
-      <w:bookmarkStart w:id="8" w:name="_Toc527910862"/>
+      <w:bookmarkStart w:id="8" w:name="_Toc528089571"/>
       <w:r>
         <w:t>3.3. Software Architecture</w:t>
       </w:r>
@@ -5812,7 +6245,7 @@
       <w:pPr>
         <w:pStyle w:val="Heading2"/>
       </w:pPr>
-      <w:bookmarkStart w:id="9" w:name="_Toc527910863"/>
+      <w:bookmarkStart w:id="9" w:name="_Toc528089572"/>
       <w:r>
         <w:t xml:space="preserve">3.3.1. </w:t>
       </w:r>
@@ -5934,7 +6367,19 @@
           </w:tcPr>
           <w:p>
             <w:r>
-              <w:t>An ORM (object relational mapper), used for managing the interaction between the server and the database.</w:t>
+              <w:t xml:space="preserve">An </w:t>
+            </w:r>
+            <w:r>
+              <w:t>ODM</w:t>
+            </w:r>
+            <w:r>
+              <w:t xml:space="preserve"> (object</w:t>
+            </w:r>
+            <w:r>
+              <w:t xml:space="preserve"> document</w:t>
+            </w:r>
+            <w:r>
+              <w:t xml:space="preserve"> mapper), used for managing the interaction between the server and the database.</w:t>
             </w:r>
           </w:p>
         </w:tc>
@@ -6170,7 +6615,7 @@
       <w:pPr>
         <w:pStyle w:val="Heading2"/>
       </w:pPr>
-      <w:bookmarkStart w:id="10" w:name="_Toc527910864"/>
+      <w:bookmarkStart w:id="10" w:name="_Toc528089573"/>
       <w:r>
         <w:t>3.3.2. Client-side</w:t>
       </w:r>
@@ -6359,7 +6804,7 @@
       <w:pPr>
         <w:pStyle w:val="Heading1"/>
       </w:pPr>
-      <w:bookmarkStart w:id="11" w:name="_Toc527910865"/>
+      <w:bookmarkStart w:id="11" w:name="_Toc528089574"/>
       <w:r>
         <w:t>3.4. Security Architecture</w:t>
       </w:r>
@@ -6407,6 +6852,9 @@
             <w:fldChar w:fldCharType="separate"/>
           </w:r>
           <w:r>
+            <w:rPr>
+              <w:noProof/>
+            </w:rPr>
             <w:t>(jwt.io, 2018)</w:t>
           </w:r>
           <w:r>
@@ -6479,10 +6927,12 @@
       <w:pPr>
         <w:pStyle w:val="Heading1"/>
       </w:pPr>
+      <w:bookmarkStart w:id="12" w:name="_Toc528089575"/>
       <w:r>
         <w:lastRenderedPageBreak/>
         <w:t>3.5. Communications Architecture</w:t>
       </w:r>
+      <w:bookmarkEnd w:id="12"/>
     </w:p>
     <w:p>
       <w:r>
@@ -6509,7 +6959,15 @@
     </w:p>
     <w:p>
       <w:r>
-        <w:t xml:space="preserve">In the back-end, the express application will communicate with the MongoDB instance via the Mongoose Object Relational Mapper. </w:t>
+        <w:t xml:space="preserve">In the back-end, the express application will communicate with the MongoDB instance via the Mongoose Object </w:t>
+      </w:r>
+      <w:r>
+        <w:t>Document</w:t>
+      </w:r>
+      <w:bookmarkStart w:id="13" w:name="_GoBack"/>
+      <w:bookmarkEnd w:id="13"/>
+      <w:r>
+        <w:t xml:space="preserve"> Mapper. </w:t>
       </w:r>
       <w:r>
         <w:br/>
@@ -6526,8 +6984,6 @@
       <w:r>
         <w:t>.</w:t>
       </w:r>
-      <w:bookmarkStart w:id="12" w:name="_GoBack"/>
-      <w:bookmarkEnd w:id="12"/>
       <w:r>
         <w:t xml:space="preserve"> </w:t>
       </w:r>
@@ -6603,18 +7059,18 @@
       <w:r>
         <w:br w:type="page"/>
       </w:r>
-      <w:bookmarkStart w:id="13" w:name="_Toc527910866"/>
+      <w:bookmarkStart w:id="14" w:name="_Toc528089576"/>
       <w:r>
         <w:lastRenderedPageBreak/>
         <w:t>4. System Design</w:t>
       </w:r>
-      <w:bookmarkEnd w:id="13"/>
+      <w:bookmarkEnd w:id="14"/>
     </w:p>
     <w:p>
       <w:pPr>
         <w:pStyle w:val="Heading2"/>
       </w:pPr>
-      <w:bookmarkStart w:id="14" w:name="_Toc527910867"/>
+      <w:bookmarkStart w:id="15" w:name="_Toc528089577"/>
       <w:r>
         <w:t>4.1</w:t>
       </w:r>
@@ -6624,7 +7080,7 @@
       <w:r>
         <w:t xml:space="preserve"> Use Cases</w:t>
       </w:r>
-      <w:bookmarkEnd w:id="14"/>
+      <w:bookmarkEnd w:id="15"/>
     </w:p>
     <w:p>
       <w:r>
@@ -6632,6 +7088,103 @@
       </w:r>
       <w:r>
         <w:t>.</w:t>
+      </w:r>
+    </w:p>
+    <w:p>
+      <w:pPr>
+        <w:pStyle w:val="Heading2"/>
+      </w:pPr>
+    </w:p>
+    <w:p>
+      <w:pPr>
+        <w:pStyle w:val="Heading2"/>
+      </w:pPr>
+      <w:bookmarkStart w:id="16" w:name="_Toc528089578"/>
+      <w:r>
+        <w:t>4.2. Database Design</w:t>
+      </w:r>
+      <w:bookmarkEnd w:id="16"/>
+    </w:p>
+    <w:p>
+      <w:r>
+        <w:t>The</w:t>
+      </w:r>
+      <w:r>
+        <w:t xml:space="preserve"> application employs a MongoDB instance, which is hosted on mlab.com, as the database used to persist out data. MongoDB is a NoSQL database, which differs from a SQL database in that it stores data in “documents”, which resemble JSON data in how they are structured. This is an excellent choice for a full-stack JavaScript application as the persistent data will be stored in a format that is almost identical to that consumed by the application.</w:t>
+      </w:r>
+    </w:p>
+    <w:p>
+      <w:r>
+        <w:t>The application will use Mongoose, a JavaScript based ODM (Object Document Mapper)</w:t>
+      </w:r>
+      <w:r>
+        <w:t>, which is used to create database schemas in order to easily query and manipulate data in the applications database. An example of the mongoose schema can be seen in figure 3.5.1.</w:t>
+      </w:r>
+    </w:p>
+    <w:p>
+      <w:r>
+        <w:rPr>
+          <w:noProof/>
+        </w:rPr>
+        <w:drawing>
+          <wp:inline distT="0" distB="0" distL="0" distR="0" wp14:anchorId="63F14F31" wp14:editId="5B059907">
+            <wp:extent cx="5724525" cy="5057775"/>
+            <wp:effectExtent l="0" t="0" r="9525" b="9525"/>
+            <wp:docPr id="37" name="Picture 37"/>
+            <wp:cNvGraphicFramePr>
+              <a:graphicFrameLocks xmlns:a="http://schemas.openxmlformats.org/drawingml/2006/main" noChangeAspect="1"/>
+            </wp:cNvGraphicFramePr>
+            <a:graphic xmlns:a="http://schemas.openxmlformats.org/drawingml/2006/main">
+              <a:graphicData uri="http://schemas.openxmlformats.org/drawingml/2006/picture">
+                <pic:pic xmlns:pic="http://schemas.openxmlformats.org/drawingml/2006/picture">
+                  <pic:nvPicPr>
+                    <pic:cNvPr id="0" name="Picture 5"/>
+                    <pic:cNvPicPr>
+                      <a:picLocks noChangeAspect="1" noChangeArrowheads="1"/>
+                    </pic:cNvPicPr>
+                  </pic:nvPicPr>
+                  <pic:blipFill>
+                    <a:blip r:embed="rId13">
+                      <a:extLst>
+                        <a:ext uri="{28A0092B-C50C-407E-A947-70E740481C1C}">
+                          <a14:useLocalDpi xmlns:a14="http://schemas.microsoft.com/office/drawing/2010/main" val="0"/>
+                        </a:ext>
+                      </a:extLst>
+                    </a:blip>
+                    <a:srcRect/>
+                    <a:stretch>
+                      <a:fillRect/>
+                    </a:stretch>
+                  </pic:blipFill>
+                  <pic:spPr bwMode="auto">
+                    <a:xfrm>
+                      <a:off x="0" y="0"/>
+                      <a:ext cx="5724525" cy="5057775"/>
+                    </a:xfrm>
+                    <a:prstGeom prst="rect">
+                      <a:avLst/>
+                    </a:prstGeom>
+                    <a:noFill/>
+                    <a:ln>
+                      <a:noFill/>
+                    </a:ln>
+                  </pic:spPr>
+                </pic:pic>
+              </a:graphicData>
+            </a:graphic>
+          </wp:inline>
+        </w:drawing>
+      </w:r>
+    </w:p>
+    <w:p>
+      <w:pPr>
+        <w:jc w:val="right"/>
+      </w:pPr>
+      <w:r>
+        <w:t>Fig. 4.2.1.</w:t>
+      </w:r>
+      <w:r>
+        <w:br w:type="page"/>
       </w:r>
     </w:p>
     <w:p>
@@ -6639,13 +7192,1113 @@
         <w:spacing w:line="259" w:lineRule="auto"/>
       </w:pPr>
       <w:r>
-        <w:t>4.2. Database Design &amp; Data Conversions</w:t>
-      </w:r>
+        <w:lastRenderedPageBreak/>
+        <w:t>An example usage of Mongoose being employed to register a new user in the application is shown above in figure 4.2.1.</w:t>
+      </w:r>
+    </w:p>
+    <w:p>
+      <w:pPr>
+        <w:spacing w:line="259" w:lineRule="auto"/>
+      </w:pPr>
+      <w:r>
+        <w:t xml:space="preserve">The “User” model is imported at the top of the file, and is used at the beginning of the figure. A simplified version of the sequence of events represented here in JavaScript code is as follows: </w:t>
+      </w:r>
+    </w:p>
+    <w:p>
+      <w:pPr>
+        <w:spacing w:line="259" w:lineRule="auto"/>
+      </w:pPr>
+      <w:r>
+        <w:t>Check in the “User” document for a user that has the email address which has been submitted via the form.</w:t>
+      </w:r>
+    </w:p>
+    <w:p>
+      <w:pPr>
+        <w:spacing w:line="259" w:lineRule="auto"/>
+      </w:pPr>
+      <w:r>
+        <w:t>If such a user exists already, respond with an error informing the user.</w:t>
+      </w:r>
+    </w:p>
+    <w:p>
+      <w:pPr>
+        <w:spacing w:line="259" w:lineRule="auto"/>
+      </w:pPr>
+      <w:r>
+        <w:t>If such a user does not exist, construct a new instantiation of the User model, using the data received from the front end via the input form.</w:t>
+      </w:r>
+    </w:p>
+    <w:p>
+      <w:pPr>
+        <w:spacing w:line="259" w:lineRule="auto"/>
+      </w:pPr>
+      <w:proofErr w:type="spellStart"/>
+      <w:r>
+        <w:t>Bcrypt</w:t>
+      </w:r>
+      <w:proofErr w:type="spellEnd"/>
+      <w:r>
+        <w:t xml:space="preserve"> then goes on the generate an encrypted version of the password received. Once the password has been encrypted, the user is then persisted in the database.</w:t>
+      </w:r>
+    </w:p>
+    <w:p>
+      <w:pPr>
+        <w:spacing w:line="259" w:lineRule="auto"/>
+      </w:pPr>
+    </w:p>
+    <w:p>
+      <w:pPr>
+        <w:spacing w:line="259" w:lineRule="auto"/>
+      </w:pPr>
+      <w:r>
+        <w:t xml:space="preserve">A similar sequence of events will take place, minus the encryption, for the recipes and comments stored in the application database. Once a user, recipe or comment etc is found in the database, the developer can make any changes he/she choose to make to the user object, and then save that object back to the database. </w:t>
+      </w:r>
+    </w:p>
+    <w:p>
+      <w:pPr>
+        <w:spacing w:line="259" w:lineRule="auto"/>
+      </w:pPr>
+    </w:p>
+    <w:p>
+      <w:pPr>
+        <w:pStyle w:val="Heading2"/>
+      </w:pPr>
+      <w:bookmarkStart w:id="17" w:name="_Toc528089579"/>
+      <w:r>
+        <w:t>4.3. Data Conversions</w:t>
+      </w:r>
+      <w:bookmarkEnd w:id="17"/>
+    </w:p>
+    <w:p>
+      <w:r>
+        <w:t xml:space="preserve">Data transferred between parts of the application will take the form of JavaScript Object Notation. This is a data display format, styled almost identical to how an object would appear in JavaScript. Data requested from the database will be sent as JSON to the client side, where it will be parsed into a usable JavaScript object, or array of objects. </w:t>
+      </w:r>
+    </w:p>
+    <w:p>
+      <w:r>
+        <w:t>Similarly, when form input data is sent to the server from the client side, it is converted from raw form data into JSON and sent to the server, which parses the information into usable object to be manipulated and eventually stored in the database.</w:t>
+      </w:r>
+    </w:p>
+    <w:p>
+      <w:r>
+        <w:t>Below is a simple example of JSON information.</w:t>
+      </w:r>
+    </w:p>
+    <w:p>
+      <w:r>
+        <w:rPr>
+          <w:noProof/>
+        </w:rPr>
+        <w:drawing>
+          <wp:inline distT="0" distB="0" distL="0" distR="0" wp14:anchorId="137C30BD" wp14:editId="474C6F39">
+            <wp:extent cx="3619500" cy="1466850"/>
+            <wp:effectExtent l="0" t="0" r="0" b="0"/>
+            <wp:docPr id="38" name="Picture 38"/>
+            <wp:cNvGraphicFramePr>
+              <a:graphicFrameLocks xmlns:a="http://schemas.openxmlformats.org/drawingml/2006/main" noChangeAspect="1"/>
+            </wp:cNvGraphicFramePr>
+            <a:graphic xmlns:a="http://schemas.openxmlformats.org/drawingml/2006/main">
+              <a:graphicData uri="http://schemas.openxmlformats.org/drawingml/2006/picture">
+                <pic:pic xmlns:pic="http://schemas.openxmlformats.org/drawingml/2006/picture">
+                  <pic:nvPicPr>
+                    <pic:cNvPr id="0" name="Picture 6"/>
+                    <pic:cNvPicPr>
+                      <a:picLocks noChangeAspect="1" noChangeArrowheads="1"/>
+                    </pic:cNvPicPr>
+                  </pic:nvPicPr>
+                  <pic:blipFill>
+                    <a:blip r:embed="rId14">
+                      <a:extLst>
+                        <a:ext uri="{28A0092B-C50C-407E-A947-70E740481C1C}">
+                          <a14:useLocalDpi xmlns:a14="http://schemas.microsoft.com/office/drawing/2010/main" val="0"/>
+                        </a:ext>
+                      </a:extLst>
+                    </a:blip>
+                    <a:srcRect/>
+                    <a:stretch>
+                      <a:fillRect/>
+                    </a:stretch>
+                  </pic:blipFill>
+                  <pic:spPr bwMode="auto">
+                    <a:xfrm>
+                      <a:off x="0" y="0"/>
+                      <a:ext cx="3619500" cy="1466850"/>
+                    </a:xfrm>
+                    <a:prstGeom prst="rect">
+                      <a:avLst/>
+                    </a:prstGeom>
+                    <a:noFill/>
+                    <a:ln>
+                      <a:noFill/>
+                    </a:ln>
+                  </pic:spPr>
+                </pic:pic>
+              </a:graphicData>
+            </a:graphic>
+          </wp:inline>
+        </w:drawing>
+      </w:r>
+    </w:p>
+    <w:p>
+      <w:pPr>
+        <w:jc w:val="center"/>
+      </w:pPr>
+      <w:r>
+        <w:t>Fig. 4.3.1.</w:t>
+      </w:r>
+    </w:p>
+    <w:p>
+      <w:pPr>
+        <w:pStyle w:val="Heading2"/>
+      </w:pPr>
       <w:r>
         <w:br w:type="page"/>
       </w:r>
-    </w:p>
-    <w:bookmarkStart w:id="15" w:name="_Toc527910868" w:displacedByCustomXml="next"/>
+      <w:bookmarkStart w:id="18" w:name="_Toc528089580"/>
+      <w:r>
+        <w:lastRenderedPageBreak/>
+        <w:t>4.4. Application Program Interfaces</w:t>
+      </w:r>
+      <w:bookmarkEnd w:id="18"/>
+    </w:p>
+    <w:p>
+      <w:r>
+        <w:t xml:space="preserve">An API is a type of interface for </w:t>
+      </w:r>
+      <w:r>
+        <w:t xml:space="preserve">communicating with an application or service from the outside. An example would be a weather API. An outside application or user would send a HTTP request to the API, perhaps requesting local weather data, and the weather API would receive the request, gather the needed data and respond with the requested data. Usually in JSON or XML format. </w:t>
+      </w:r>
+    </w:p>
+    <w:p>
+      <w:r>
+        <w:t xml:space="preserve">The Recipe Book application will use a database hosted at </w:t>
+      </w:r>
+      <w:proofErr w:type="spellStart"/>
+      <w:r>
+        <w:t>mLab</w:t>
+      </w:r>
+      <w:proofErr w:type="spellEnd"/>
+      <w:r>
+        <w:t xml:space="preserve"> to persist data, and therefore will communicate with </w:t>
+      </w:r>
+      <w:proofErr w:type="spellStart"/>
+      <w:r>
+        <w:t>mLabs</w:t>
+      </w:r>
+      <w:proofErr w:type="spellEnd"/>
+      <w:r>
+        <w:t xml:space="preserve"> API via the URL to the application’s database, including a database user credentials for authorisation.</w:t>
+      </w:r>
+    </w:p>
+    <w:p/>
+    <w:p>
+      <w:pPr>
+        <w:pStyle w:val="Heading2"/>
+      </w:pPr>
+      <w:bookmarkStart w:id="19" w:name="_Toc528089581"/>
+      <w:r>
+        <w:t>4.5. User Interface Design</w:t>
+      </w:r>
+      <w:bookmarkEnd w:id="19"/>
+    </w:p>
+    <w:p>
+      <w:r>
+        <w:t>The user interface of the application will be developed with two main technologies.</w:t>
+      </w:r>
+    </w:p>
+    <w:p>
+      <w:r>
+        <w:t>The appearance of the application will be built using Twitter Bootstrap v4. Bootstrap is a very popular CSS grid-based framework for very quickly developing websites, with much of the common use cases already created.</w:t>
+      </w:r>
+      <w:r>
+        <w:t xml:space="preserve"> </w:t>
+      </w:r>
+      <w:r>
+        <w:t xml:space="preserve">Bootstrap also saves a large amount of development time by handling the mobile responsiveness, when implemented properly. </w:t>
+      </w:r>
+      <w:r>
+        <w:t>The functionality of the user interface will be handles using React. React is a JavaScript library on the client side, designed for handling interactive functionality in a web application.</w:t>
+      </w:r>
+    </w:p>
+    <w:p>
+      <w:r>
+        <w:t>Some examples of the user interface as it currently stands in this stage of development are as follows:</w:t>
+      </w:r>
+    </w:p>
+    <w:p>
+      <w:r>
+        <w:t>Landing Page</w:t>
+      </w:r>
+    </w:p>
+    <w:p>
+      <w:r>
+        <w:rPr>
+          <w:noProof/>
+        </w:rPr>
+        <w:drawing>
+          <wp:inline distT="0" distB="0" distL="0" distR="0" wp14:anchorId="49FF7262" wp14:editId="6FDE4486">
+            <wp:extent cx="5734050" cy="3228975"/>
+            <wp:effectExtent l="0" t="0" r="0" b="9525"/>
+            <wp:docPr id="39" name="Picture 39"/>
+            <wp:cNvGraphicFramePr>
+              <a:graphicFrameLocks xmlns:a="http://schemas.openxmlformats.org/drawingml/2006/main" noChangeAspect="1"/>
+            </wp:cNvGraphicFramePr>
+            <a:graphic xmlns:a="http://schemas.openxmlformats.org/drawingml/2006/main">
+              <a:graphicData uri="http://schemas.openxmlformats.org/drawingml/2006/picture">
+                <pic:pic xmlns:pic="http://schemas.openxmlformats.org/drawingml/2006/picture">
+                  <pic:nvPicPr>
+                    <pic:cNvPr id="0" name="Picture 7"/>
+                    <pic:cNvPicPr>
+                      <a:picLocks noChangeAspect="1" noChangeArrowheads="1"/>
+                    </pic:cNvPicPr>
+                  </pic:nvPicPr>
+                  <pic:blipFill>
+                    <a:blip r:embed="rId15">
+                      <a:extLst>
+                        <a:ext uri="{28A0092B-C50C-407E-A947-70E740481C1C}">
+                          <a14:useLocalDpi xmlns:a14="http://schemas.microsoft.com/office/drawing/2010/main" val="0"/>
+                        </a:ext>
+                      </a:extLst>
+                    </a:blip>
+                    <a:srcRect/>
+                    <a:stretch>
+                      <a:fillRect/>
+                    </a:stretch>
+                  </pic:blipFill>
+                  <pic:spPr bwMode="auto">
+                    <a:xfrm>
+                      <a:off x="0" y="0"/>
+                      <a:ext cx="5734050" cy="3228975"/>
+                    </a:xfrm>
+                    <a:prstGeom prst="rect">
+                      <a:avLst/>
+                    </a:prstGeom>
+                    <a:noFill/>
+                    <a:ln>
+                      <a:noFill/>
+                    </a:ln>
+                  </pic:spPr>
+                </pic:pic>
+              </a:graphicData>
+            </a:graphic>
+          </wp:inline>
+        </w:drawing>
+      </w:r>
+    </w:p>
+    <w:p/>
+    <w:p>
+      <w:r>
+        <w:lastRenderedPageBreak/>
+        <w:t>Login Page</w:t>
+      </w:r>
+    </w:p>
+    <w:p>
+      <w:r>
+        <w:rPr>
+          <w:noProof/>
+        </w:rPr>
+        <w:drawing>
+          <wp:inline distT="0" distB="0" distL="0" distR="0" wp14:anchorId="5BFEC684" wp14:editId="38F3F867">
+            <wp:extent cx="5724525" cy="3390900"/>
+            <wp:effectExtent l="0" t="0" r="9525" b="0"/>
+            <wp:docPr id="40" name="Picture 40"/>
+            <wp:cNvGraphicFramePr>
+              <a:graphicFrameLocks xmlns:a="http://schemas.openxmlformats.org/drawingml/2006/main" noChangeAspect="1"/>
+            </wp:cNvGraphicFramePr>
+            <a:graphic xmlns:a="http://schemas.openxmlformats.org/drawingml/2006/main">
+              <a:graphicData uri="http://schemas.openxmlformats.org/drawingml/2006/picture">
+                <pic:pic xmlns:pic="http://schemas.openxmlformats.org/drawingml/2006/picture">
+                  <pic:nvPicPr>
+                    <pic:cNvPr id="0" name="Picture 8"/>
+                    <pic:cNvPicPr>
+                      <a:picLocks noChangeAspect="1" noChangeArrowheads="1"/>
+                    </pic:cNvPicPr>
+                  </pic:nvPicPr>
+                  <pic:blipFill>
+                    <a:blip r:embed="rId16">
+                      <a:extLst>
+                        <a:ext uri="{28A0092B-C50C-407E-A947-70E740481C1C}">
+                          <a14:useLocalDpi xmlns:a14="http://schemas.microsoft.com/office/drawing/2010/main" val="0"/>
+                        </a:ext>
+                      </a:extLst>
+                    </a:blip>
+                    <a:srcRect/>
+                    <a:stretch>
+                      <a:fillRect/>
+                    </a:stretch>
+                  </pic:blipFill>
+                  <pic:spPr bwMode="auto">
+                    <a:xfrm>
+                      <a:off x="0" y="0"/>
+                      <a:ext cx="5724525" cy="3390900"/>
+                    </a:xfrm>
+                    <a:prstGeom prst="rect">
+                      <a:avLst/>
+                    </a:prstGeom>
+                    <a:noFill/>
+                    <a:ln>
+                      <a:noFill/>
+                    </a:ln>
+                  </pic:spPr>
+                </pic:pic>
+              </a:graphicData>
+            </a:graphic>
+          </wp:inline>
+        </w:drawing>
+      </w:r>
+    </w:p>
+    <w:p/>
+    <w:p>
+      <w:r>
+        <w:t>Profile Page</w:t>
+      </w:r>
+    </w:p>
+    <w:p>
+      <w:r>
+        <w:rPr>
+          <w:noProof/>
+        </w:rPr>
+        <w:drawing>
+          <wp:inline distT="0" distB="0" distL="0" distR="0" wp14:anchorId="37372510" wp14:editId="0944040D">
+            <wp:extent cx="5734050" cy="3476625"/>
+            <wp:effectExtent l="0" t="0" r="0" b="9525"/>
+            <wp:docPr id="41" name="Picture 41"/>
+            <wp:cNvGraphicFramePr>
+              <a:graphicFrameLocks xmlns:a="http://schemas.openxmlformats.org/drawingml/2006/main" noChangeAspect="1"/>
+            </wp:cNvGraphicFramePr>
+            <a:graphic xmlns:a="http://schemas.openxmlformats.org/drawingml/2006/main">
+              <a:graphicData uri="http://schemas.openxmlformats.org/drawingml/2006/picture">
+                <pic:pic xmlns:pic="http://schemas.openxmlformats.org/drawingml/2006/picture">
+                  <pic:nvPicPr>
+                    <pic:cNvPr id="0" name="Picture 9"/>
+                    <pic:cNvPicPr>
+                      <a:picLocks noChangeAspect="1" noChangeArrowheads="1"/>
+                    </pic:cNvPicPr>
+                  </pic:nvPicPr>
+                  <pic:blipFill>
+                    <a:blip r:embed="rId17">
+                      <a:extLst>
+                        <a:ext uri="{28A0092B-C50C-407E-A947-70E740481C1C}">
+                          <a14:useLocalDpi xmlns:a14="http://schemas.microsoft.com/office/drawing/2010/main" val="0"/>
+                        </a:ext>
+                      </a:extLst>
+                    </a:blip>
+                    <a:srcRect/>
+                    <a:stretch>
+                      <a:fillRect/>
+                    </a:stretch>
+                  </pic:blipFill>
+                  <pic:spPr bwMode="auto">
+                    <a:xfrm>
+                      <a:off x="0" y="0"/>
+                      <a:ext cx="5734050" cy="3476625"/>
+                    </a:xfrm>
+                    <a:prstGeom prst="rect">
+                      <a:avLst/>
+                    </a:prstGeom>
+                    <a:noFill/>
+                    <a:ln>
+                      <a:noFill/>
+                    </a:ln>
+                  </pic:spPr>
+                </pic:pic>
+              </a:graphicData>
+            </a:graphic>
+          </wp:inline>
+        </w:drawing>
+      </w:r>
+    </w:p>
+    <w:p/>
+    <w:p/>
+    <w:p>
+      <w:r>
+        <w:lastRenderedPageBreak/>
+        <w:t>Register Page</w:t>
+      </w:r>
+    </w:p>
+    <w:p>
+      <w:r>
+        <w:rPr>
+          <w:noProof/>
+        </w:rPr>
+        <w:drawing>
+          <wp:inline distT="0" distB="0" distL="0" distR="0" wp14:anchorId="1D5CA306" wp14:editId="7BBFA5CB">
+            <wp:extent cx="5724525" cy="3400425"/>
+            <wp:effectExtent l="0" t="0" r="9525" b="9525"/>
+            <wp:docPr id="46" name="Picture 46"/>
+            <wp:cNvGraphicFramePr>
+              <a:graphicFrameLocks xmlns:a="http://schemas.openxmlformats.org/drawingml/2006/main" noChangeAspect="1"/>
+            </wp:cNvGraphicFramePr>
+            <a:graphic xmlns:a="http://schemas.openxmlformats.org/drawingml/2006/main">
+              <a:graphicData uri="http://schemas.openxmlformats.org/drawingml/2006/picture">
+                <pic:pic xmlns:pic="http://schemas.openxmlformats.org/drawingml/2006/picture">
+                  <pic:nvPicPr>
+                    <pic:cNvPr id="0" name="Picture 14"/>
+                    <pic:cNvPicPr>
+                      <a:picLocks noChangeAspect="1" noChangeArrowheads="1"/>
+                    </pic:cNvPicPr>
+                  </pic:nvPicPr>
+                  <pic:blipFill>
+                    <a:blip r:embed="rId18">
+                      <a:extLst>
+                        <a:ext uri="{28A0092B-C50C-407E-A947-70E740481C1C}">
+                          <a14:useLocalDpi xmlns:a14="http://schemas.microsoft.com/office/drawing/2010/main" val="0"/>
+                        </a:ext>
+                      </a:extLst>
+                    </a:blip>
+                    <a:srcRect/>
+                    <a:stretch>
+                      <a:fillRect/>
+                    </a:stretch>
+                  </pic:blipFill>
+                  <pic:spPr bwMode="auto">
+                    <a:xfrm>
+                      <a:off x="0" y="0"/>
+                      <a:ext cx="5724525" cy="3400425"/>
+                    </a:xfrm>
+                    <a:prstGeom prst="rect">
+                      <a:avLst/>
+                    </a:prstGeom>
+                    <a:noFill/>
+                    <a:ln>
+                      <a:noFill/>
+                    </a:ln>
+                  </pic:spPr>
+                </pic:pic>
+              </a:graphicData>
+            </a:graphic>
+          </wp:inline>
+        </w:drawing>
+      </w:r>
+    </w:p>
+    <w:p>
+      <w:pPr>
+        <w:spacing w:line="259" w:lineRule="auto"/>
+      </w:pPr>
+      <w:r>
+        <w:br w:type="page"/>
+      </w:r>
+    </w:p>
+    <w:p>
+      <w:r>
+        <w:lastRenderedPageBreak/>
+        <w:t>Recipe Page</w:t>
+      </w:r>
+    </w:p>
+    <w:p>
+      <w:r>
+        <w:rPr>
+          <w:noProof/>
+        </w:rPr>
+        <w:drawing>
+          <wp:inline distT="0" distB="0" distL="0" distR="0" wp14:anchorId="4F886AE1" wp14:editId="7F684DAE">
+            <wp:extent cx="5734050" cy="5314950"/>
+            <wp:effectExtent l="0" t="0" r="0" b="0"/>
+            <wp:docPr id="42" name="Picture 42"/>
+            <wp:cNvGraphicFramePr>
+              <a:graphicFrameLocks xmlns:a="http://schemas.openxmlformats.org/drawingml/2006/main" noChangeAspect="1"/>
+            </wp:cNvGraphicFramePr>
+            <a:graphic xmlns:a="http://schemas.openxmlformats.org/drawingml/2006/main">
+              <a:graphicData uri="http://schemas.openxmlformats.org/drawingml/2006/picture">
+                <pic:pic xmlns:pic="http://schemas.openxmlformats.org/drawingml/2006/picture">
+                  <pic:nvPicPr>
+                    <pic:cNvPr id="0" name="Picture 10"/>
+                    <pic:cNvPicPr>
+                      <a:picLocks noChangeAspect="1" noChangeArrowheads="1"/>
+                    </pic:cNvPicPr>
+                  </pic:nvPicPr>
+                  <pic:blipFill>
+                    <a:blip r:embed="rId19">
+                      <a:extLst>
+                        <a:ext uri="{28A0092B-C50C-407E-A947-70E740481C1C}">
+                          <a14:useLocalDpi xmlns:a14="http://schemas.microsoft.com/office/drawing/2010/main" val="0"/>
+                        </a:ext>
+                      </a:extLst>
+                    </a:blip>
+                    <a:srcRect/>
+                    <a:stretch>
+                      <a:fillRect/>
+                    </a:stretch>
+                  </pic:blipFill>
+                  <pic:spPr bwMode="auto">
+                    <a:xfrm>
+                      <a:off x="0" y="0"/>
+                      <a:ext cx="5734050" cy="5314950"/>
+                    </a:xfrm>
+                    <a:prstGeom prst="rect">
+                      <a:avLst/>
+                    </a:prstGeom>
+                    <a:noFill/>
+                    <a:ln>
+                      <a:noFill/>
+                    </a:ln>
+                  </pic:spPr>
+                </pic:pic>
+              </a:graphicData>
+            </a:graphic>
+          </wp:inline>
+        </w:drawing>
+      </w:r>
+    </w:p>
+    <w:p/>
+    <w:p>
+      <w:pPr>
+        <w:spacing w:line="259" w:lineRule="auto"/>
+      </w:pPr>
+      <w:r>
+        <w:br w:type="page"/>
+      </w:r>
+    </w:p>
+    <w:p>
+      <w:r>
+        <w:lastRenderedPageBreak/>
+        <w:t>Following Information Page</w:t>
+      </w:r>
+    </w:p>
+    <w:p>
+      <w:r>
+        <w:rPr>
+          <w:noProof/>
+        </w:rPr>
+        <w:drawing>
+          <wp:inline distT="0" distB="0" distL="0" distR="0" wp14:anchorId="7233403E" wp14:editId="6C4B4166">
+            <wp:extent cx="5724525" cy="3429000"/>
+            <wp:effectExtent l="0" t="0" r="9525" b="0"/>
+            <wp:docPr id="43" name="Picture 43"/>
+            <wp:cNvGraphicFramePr>
+              <a:graphicFrameLocks xmlns:a="http://schemas.openxmlformats.org/drawingml/2006/main" noChangeAspect="1"/>
+            </wp:cNvGraphicFramePr>
+            <a:graphic xmlns:a="http://schemas.openxmlformats.org/drawingml/2006/main">
+              <a:graphicData uri="http://schemas.openxmlformats.org/drawingml/2006/picture">
+                <pic:pic xmlns:pic="http://schemas.openxmlformats.org/drawingml/2006/picture">
+                  <pic:nvPicPr>
+                    <pic:cNvPr id="0" name="Picture 11"/>
+                    <pic:cNvPicPr>
+                      <a:picLocks noChangeAspect="1" noChangeArrowheads="1"/>
+                    </pic:cNvPicPr>
+                  </pic:nvPicPr>
+                  <pic:blipFill>
+                    <a:blip r:embed="rId20">
+                      <a:extLst>
+                        <a:ext uri="{28A0092B-C50C-407E-A947-70E740481C1C}">
+                          <a14:useLocalDpi xmlns:a14="http://schemas.microsoft.com/office/drawing/2010/main" val="0"/>
+                        </a:ext>
+                      </a:extLst>
+                    </a:blip>
+                    <a:srcRect/>
+                    <a:stretch>
+                      <a:fillRect/>
+                    </a:stretch>
+                  </pic:blipFill>
+                  <pic:spPr bwMode="auto">
+                    <a:xfrm>
+                      <a:off x="0" y="0"/>
+                      <a:ext cx="5724525" cy="3429000"/>
+                    </a:xfrm>
+                    <a:prstGeom prst="rect">
+                      <a:avLst/>
+                    </a:prstGeom>
+                    <a:noFill/>
+                    <a:ln>
+                      <a:noFill/>
+                    </a:ln>
+                  </pic:spPr>
+                </pic:pic>
+              </a:graphicData>
+            </a:graphic>
+          </wp:inline>
+        </w:drawing>
+      </w:r>
+    </w:p>
+    <w:p>
+      <w:r>
+        <w:t>Create Recipe Page</w:t>
+      </w:r>
+    </w:p>
+    <w:p>
+      <w:r>
+        <w:rPr>
+          <w:noProof/>
+        </w:rPr>
+        <w:drawing>
+          <wp:inline distT="0" distB="0" distL="0" distR="0" wp14:anchorId="75EA57B0" wp14:editId="38437D94">
+            <wp:extent cx="5724525" cy="4657725"/>
+            <wp:effectExtent l="0" t="0" r="9525" b="9525"/>
+            <wp:docPr id="44" name="Picture 44"/>
+            <wp:cNvGraphicFramePr>
+              <a:graphicFrameLocks xmlns:a="http://schemas.openxmlformats.org/drawingml/2006/main" noChangeAspect="1"/>
+            </wp:cNvGraphicFramePr>
+            <a:graphic xmlns:a="http://schemas.openxmlformats.org/drawingml/2006/main">
+              <a:graphicData uri="http://schemas.openxmlformats.org/drawingml/2006/picture">
+                <pic:pic xmlns:pic="http://schemas.openxmlformats.org/drawingml/2006/picture">
+                  <pic:nvPicPr>
+                    <pic:cNvPr id="0" name="Picture 12"/>
+                    <pic:cNvPicPr>
+                      <a:picLocks noChangeAspect="1" noChangeArrowheads="1"/>
+                    </pic:cNvPicPr>
+                  </pic:nvPicPr>
+                  <pic:blipFill>
+                    <a:blip r:embed="rId21">
+                      <a:extLst>
+                        <a:ext uri="{28A0092B-C50C-407E-A947-70E740481C1C}">
+                          <a14:useLocalDpi xmlns:a14="http://schemas.microsoft.com/office/drawing/2010/main" val="0"/>
+                        </a:ext>
+                      </a:extLst>
+                    </a:blip>
+                    <a:srcRect/>
+                    <a:stretch>
+                      <a:fillRect/>
+                    </a:stretch>
+                  </pic:blipFill>
+                  <pic:spPr bwMode="auto">
+                    <a:xfrm>
+                      <a:off x="0" y="0"/>
+                      <a:ext cx="5724525" cy="4657725"/>
+                    </a:xfrm>
+                    <a:prstGeom prst="rect">
+                      <a:avLst/>
+                    </a:prstGeom>
+                    <a:noFill/>
+                    <a:ln>
+                      <a:noFill/>
+                    </a:ln>
+                  </pic:spPr>
+                </pic:pic>
+              </a:graphicData>
+            </a:graphic>
+          </wp:inline>
+        </w:drawing>
+      </w:r>
+    </w:p>
+    <w:p>
+      <w:pPr>
+        <w:rPr>
+          <w:lang w:val="fr-FR"/>
+        </w:rPr>
+      </w:pPr>
+      <w:r>
+        <w:rPr>
+          <w:lang w:val="fr-FR"/>
+        </w:rPr>
+        <w:lastRenderedPageBreak/>
+        <w:t xml:space="preserve">Comment </w:t>
+      </w:r>
+      <w:proofErr w:type="spellStart"/>
+      <w:r>
+        <w:rPr>
+          <w:lang w:val="fr-FR"/>
+        </w:rPr>
+        <w:t>Detail</w:t>
+      </w:r>
+      <w:proofErr w:type="spellEnd"/>
+      <w:r>
+        <w:rPr>
+          <w:lang w:val="fr-FR"/>
+        </w:rPr>
+        <w:t xml:space="preserve"> on </w:t>
+      </w:r>
+      <w:proofErr w:type="spellStart"/>
+      <w:r>
+        <w:rPr>
+          <w:lang w:val="fr-FR"/>
+        </w:rPr>
+        <w:t>Recipe</w:t>
+      </w:r>
+      <w:proofErr w:type="spellEnd"/>
+      <w:r>
+        <w:rPr>
+          <w:lang w:val="fr-FR"/>
+        </w:rPr>
+        <w:t xml:space="preserve"> Pa</w:t>
+      </w:r>
+      <w:r>
+        <w:rPr>
+          <w:lang w:val="fr-FR"/>
+        </w:rPr>
+        <w:t>ge</w:t>
+      </w:r>
+    </w:p>
+    <w:p>
+      <w:pPr>
+        <w:rPr>
+          <w:lang w:val="fr-FR"/>
+        </w:rPr>
+      </w:pPr>
+      <w:r>
+        <w:rPr>
+          <w:noProof/>
+          <w:lang w:val="fr-FR"/>
+        </w:rPr>
+        <w:drawing>
+          <wp:inline distT="0" distB="0" distL="0" distR="0" wp14:anchorId="514CDDE6" wp14:editId="64D59036">
+            <wp:extent cx="5724525" cy="3505200"/>
+            <wp:effectExtent l="0" t="0" r="9525" b="0"/>
+            <wp:docPr id="45" name="Picture 45"/>
+            <wp:cNvGraphicFramePr>
+              <a:graphicFrameLocks xmlns:a="http://schemas.openxmlformats.org/drawingml/2006/main" noChangeAspect="1"/>
+            </wp:cNvGraphicFramePr>
+            <a:graphic xmlns:a="http://schemas.openxmlformats.org/drawingml/2006/main">
+              <a:graphicData uri="http://schemas.openxmlformats.org/drawingml/2006/picture">
+                <pic:pic xmlns:pic="http://schemas.openxmlformats.org/drawingml/2006/picture">
+                  <pic:nvPicPr>
+                    <pic:cNvPr id="0" name="Picture 13"/>
+                    <pic:cNvPicPr>
+                      <a:picLocks noChangeAspect="1" noChangeArrowheads="1"/>
+                    </pic:cNvPicPr>
+                  </pic:nvPicPr>
+                  <pic:blipFill>
+                    <a:blip r:embed="rId22">
+                      <a:extLst>
+                        <a:ext uri="{28A0092B-C50C-407E-A947-70E740481C1C}">
+                          <a14:useLocalDpi xmlns:a14="http://schemas.microsoft.com/office/drawing/2010/main" val="0"/>
+                        </a:ext>
+                      </a:extLst>
+                    </a:blip>
+                    <a:srcRect/>
+                    <a:stretch>
+                      <a:fillRect/>
+                    </a:stretch>
+                  </pic:blipFill>
+                  <pic:spPr bwMode="auto">
+                    <a:xfrm>
+                      <a:off x="0" y="0"/>
+                      <a:ext cx="5724525" cy="3505200"/>
+                    </a:xfrm>
+                    <a:prstGeom prst="rect">
+                      <a:avLst/>
+                    </a:prstGeom>
+                    <a:noFill/>
+                    <a:ln>
+                      <a:noFill/>
+                    </a:ln>
+                  </pic:spPr>
+                </pic:pic>
+              </a:graphicData>
+            </a:graphic>
+          </wp:inline>
+        </w:drawing>
+      </w:r>
+    </w:p>
+    <w:p>
+      <w:pPr>
+        <w:rPr>
+          <w:lang w:val="fr-FR"/>
+        </w:rPr>
+      </w:pPr>
+    </w:p>
+    <w:p>
+      <w:pPr>
+        <w:pStyle w:val="Heading2"/>
+        <w:rPr>
+          <w:lang w:val="fr-FR"/>
+        </w:rPr>
+      </w:pPr>
+      <w:bookmarkStart w:id="20" w:name="_Toc528089582"/>
+      <w:r>
+        <w:rPr>
+          <w:lang w:val="fr-FR"/>
+        </w:rPr>
+        <w:t>4.6. Performance</w:t>
+      </w:r>
+      <w:bookmarkEnd w:id="20"/>
+    </w:p>
+    <w:p>
+      <w:r>
+        <w:t>Once a user visits t</w:t>
+      </w:r>
+      <w:r>
+        <w:t xml:space="preserve">he web application for the first time, the HTML JavaScript and CSS files will be download and cached on the users device, making future page loads very fast. The JavaScript and CSS files will be minified (essentially made smaller by removing white space in the text files and renaming variables to single characters) which will provide a minor speed boost to the application. </w:t>
+      </w:r>
+    </w:p>
+    <w:p>
+      <w:r>
+        <w:t>In low connection circumstances, the applications basic structure will load, and a loading spinner will notify the user of the state of the application during data transfers. In a zero connection environment, an offline page will appear, notifying the user of the lack of connection and prompting them to refresh and attempt to reconnect.</w:t>
+      </w:r>
+    </w:p>
+    <w:p>
+      <w:pPr>
+        <w:spacing w:line="259" w:lineRule="auto"/>
+        <w:rPr>
+          <w:rFonts w:asciiTheme="majorHAnsi" w:eastAsiaTheme="majorEastAsia" w:hAnsiTheme="majorHAnsi" w:cstheme="majorBidi"/>
+          <w:color w:val="2F5496" w:themeColor="accent1" w:themeShade="BF"/>
+          <w:sz w:val="32"/>
+          <w:szCs w:val="32"/>
+        </w:rPr>
+      </w:pPr>
+      <w:r>
+        <w:br w:type="page"/>
+      </w:r>
+    </w:p>
+    <w:p>
+      <w:pPr>
+        <w:pStyle w:val="Heading1"/>
+      </w:pPr>
+      <w:r>
+        <w:lastRenderedPageBreak/>
+        <w:t>Acronyms, Abbreviations and Terms</w:t>
+      </w:r>
+    </w:p>
+    <w:tbl>
+      <w:tblPr>
+        <w:tblStyle w:val="TableGrid"/>
+        <w:tblW w:w="0" w:type="auto"/>
+        <w:tblBorders>
+          <w:top w:val="none" w:sz="0" w:space="0" w:color="auto"/>
+          <w:left w:val="none" w:sz="0" w:space="0" w:color="auto"/>
+          <w:bottom w:val="none" w:sz="0" w:space="0" w:color="auto"/>
+          <w:right w:val="none" w:sz="0" w:space="0" w:color="auto"/>
+          <w:insideH w:val="none" w:sz="0" w:space="0" w:color="auto"/>
+          <w:insideV w:val="none" w:sz="0" w:space="0" w:color="auto"/>
+        </w:tblBorders>
+        <w:tblLook w:val="04A0" w:firstRow="1" w:lastRow="0" w:firstColumn="1" w:lastColumn="0" w:noHBand="0" w:noVBand="1"/>
+      </w:tblPr>
+      <w:tblGrid>
+        <w:gridCol w:w="1271"/>
+        <w:gridCol w:w="7745"/>
+      </w:tblGrid>
+      <w:tr>
+        <w:tc>
+          <w:tcPr>
+            <w:tcW w:w="1271" w:type="dxa"/>
+          </w:tcPr>
+          <w:p>
+            <w:pPr>
+              <w:spacing w:line="259" w:lineRule="auto"/>
+            </w:pPr>
+            <w:r>
+              <w:t>HTML</w:t>
+            </w:r>
+          </w:p>
+        </w:tc>
+        <w:tc>
+          <w:tcPr>
+            <w:tcW w:w="7745" w:type="dxa"/>
+          </w:tcPr>
+          <w:p>
+            <w:pPr>
+              <w:spacing w:line="259" w:lineRule="auto"/>
+            </w:pPr>
+            <w:r>
+              <w:t>Hyper-text Mark-up Langua</w:t>
+            </w:r>
+            <w:r>
+              <w:t>ge, the language that provides structure to web pages.</w:t>
+            </w:r>
+          </w:p>
+        </w:tc>
+      </w:tr>
+      <w:tr>
+        <w:tc>
+          <w:tcPr>
+            <w:tcW w:w="1271" w:type="dxa"/>
+          </w:tcPr>
+          <w:p>
+            <w:pPr>
+              <w:spacing w:line="259" w:lineRule="auto"/>
+            </w:pPr>
+            <w:r>
+              <w:t>CSS</w:t>
+            </w:r>
+          </w:p>
+        </w:tc>
+        <w:tc>
+          <w:tcPr>
+            <w:tcW w:w="7745" w:type="dxa"/>
+          </w:tcPr>
+          <w:p>
+            <w:pPr>
+              <w:spacing w:line="259" w:lineRule="auto"/>
+            </w:pPr>
+            <w:r>
+              <w:t xml:space="preserve">Cascading Style Sheets, </w:t>
+            </w:r>
+            <w:r>
+              <w:t>adds styling to web pages.</w:t>
+            </w:r>
+          </w:p>
+        </w:tc>
+      </w:tr>
+      <w:tr>
+        <w:tc>
+          <w:tcPr>
+            <w:tcW w:w="1271" w:type="dxa"/>
+          </w:tcPr>
+          <w:p>
+            <w:pPr>
+              <w:spacing w:line="259" w:lineRule="auto"/>
+            </w:pPr>
+            <w:r>
+              <w:t>UI/UX</w:t>
+            </w:r>
+          </w:p>
+        </w:tc>
+        <w:tc>
+          <w:tcPr>
+            <w:tcW w:w="7745" w:type="dxa"/>
+          </w:tcPr>
+          <w:p>
+            <w:pPr>
+              <w:spacing w:line="259" w:lineRule="auto"/>
+            </w:pPr>
+            <w:r>
+              <w:t>User Interface, User Experience</w:t>
+            </w:r>
+          </w:p>
+        </w:tc>
+      </w:tr>
+      <w:tr>
+        <w:tc>
+          <w:tcPr>
+            <w:tcW w:w="1271" w:type="dxa"/>
+          </w:tcPr>
+          <w:p>
+            <w:pPr>
+              <w:spacing w:line="259" w:lineRule="auto"/>
+            </w:pPr>
+            <w:r>
+              <w:t>CLI</w:t>
+            </w:r>
+          </w:p>
+        </w:tc>
+        <w:tc>
+          <w:tcPr>
+            <w:tcW w:w="7745" w:type="dxa"/>
+          </w:tcPr>
+          <w:p>
+            <w:pPr>
+              <w:spacing w:line="259" w:lineRule="auto"/>
+            </w:pPr>
+            <w:r>
+              <w:t>Command Line Interface, text based interface using the terminal or command-line</w:t>
+            </w:r>
+          </w:p>
+        </w:tc>
+      </w:tr>
+      <w:tr>
+        <w:tc>
+          <w:tcPr>
+            <w:tcW w:w="1271" w:type="dxa"/>
+          </w:tcPr>
+          <w:p>
+            <w:pPr>
+              <w:spacing w:line="259" w:lineRule="auto"/>
+            </w:pPr>
+            <w:r>
+              <w:t>JSON</w:t>
+            </w:r>
+          </w:p>
+        </w:tc>
+        <w:tc>
+          <w:tcPr>
+            <w:tcW w:w="7745" w:type="dxa"/>
+          </w:tcPr>
+          <w:p>
+            <w:pPr>
+              <w:spacing w:line="259" w:lineRule="auto"/>
+            </w:pPr>
+            <w:r>
+              <w:t xml:space="preserve">JavaScript Object Notation, a data inter-change format which is </w:t>
+            </w:r>
+            <w:r>
+              <w:t>easy for humans to read and write.</w:t>
+            </w:r>
+            <w:r>
+              <w:t xml:space="preserve"> </w:t>
+            </w:r>
+          </w:p>
+        </w:tc>
+      </w:tr>
+      <w:tr>
+        <w:tc>
+          <w:tcPr>
+            <w:tcW w:w="1271" w:type="dxa"/>
+          </w:tcPr>
+          <w:p>
+            <w:pPr>
+              <w:spacing w:line="259" w:lineRule="auto"/>
+            </w:pPr>
+            <w:r>
+              <w:t>JWT</w:t>
+            </w:r>
+          </w:p>
+        </w:tc>
+        <w:tc>
+          <w:tcPr>
+            <w:tcW w:w="7745" w:type="dxa"/>
+          </w:tcPr>
+          <w:p>
+            <w:pPr>
+              <w:spacing w:line="259" w:lineRule="auto"/>
+            </w:pPr>
+            <w:r>
+              <w:t>JSON Web Token, access tokens used for authorisation and authentication</w:t>
+            </w:r>
+          </w:p>
+        </w:tc>
+      </w:tr>
+      <w:tr>
+        <w:tc>
+          <w:tcPr>
+            <w:tcW w:w="1271" w:type="dxa"/>
+          </w:tcPr>
+          <w:p>
+            <w:pPr>
+              <w:spacing w:line="259" w:lineRule="auto"/>
+            </w:pPr>
+            <w:r>
+              <w:t>HTTP</w:t>
+            </w:r>
+          </w:p>
+        </w:tc>
+        <w:tc>
+          <w:tcPr>
+            <w:tcW w:w="7745" w:type="dxa"/>
+          </w:tcPr>
+          <w:p>
+            <w:pPr>
+              <w:spacing w:line="259" w:lineRule="auto"/>
+            </w:pPr>
+            <w:r>
+              <w:t>Hyper-text Transfer Protocol, underlying pr</w:t>
+            </w:r>
+            <w:r>
+              <w:t>otocol of the web</w:t>
+            </w:r>
+          </w:p>
+        </w:tc>
+      </w:tr>
+      <w:tr>
+        <w:tc>
+          <w:tcPr>
+            <w:tcW w:w="1271" w:type="dxa"/>
+          </w:tcPr>
+          <w:p>
+            <w:pPr>
+              <w:spacing w:line="259" w:lineRule="auto"/>
+            </w:pPr>
+          </w:p>
+        </w:tc>
+        <w:tc>
+          <w:tcPr>
+            <w:tcW w:w="7745" w:type="dxa"/>
+          </w:tcPr>
+          <w:p>
+            <w:pPr>
+              <w:spacing w:line="259" w:lineRule="auto"/>
+            </w:pPr>
+          </w:p>
+        </w:tc>
+      </w:tr>
+    </w:tbl>
+    <w:p>
+      <w:pPr>
+        <w:spacing w:line="259" w:lineRule="auto"/>
+      </w:pPr>
+      <w:r>
+        <w:br w:type="page"/>
+      </w:r>
+    </w:p>
+    <w:bookmarkStart w:id="21" w:name="_Toc528089583" w:displacedByCustomXml="next"/>
     <w:sdt>
       <w:sdtPr>
         <w:id w:val="-1244027210"/>
@@ -6670,7 +8323,7 @@
           <w:r>
             <w:t>References</w:t>
           </w:r>
-          <w:bookmarkEnd w:id="15"/>
+          <w:bookmarkEnd w:id="21"/>
         </w:p>
         <w:sdt>
           <w:sdtPr>
@@ -6801,7 +8454,7 @@
     </w:sdt>
     <w:p/>
     <w:sectPr>
-      <w:headerReference w:type="default" r:id="rId13"/>
+      <w:headerReference w:type="default" r:id="rId23"/>
       <w:pgSz w:w="11906" w:h="16838"/>
       <w:pgMar w:top="1440" w:right="1440" w:bottom="1440" w:left="1440" w:header="708" w:footer="708" w:gutter="0"/>
       <w:pgNumType w:start="0"/>
@@ -8167,7 +9820,7 @@
 </file>
 
 <file path=customXml/itemProps2.xml><?xml version="1.0" encoding="utf-8"?>
-<ds:datastoreItem xmlns:ds="http://schemas.openxmlformats.org/officeDocument/2006/customXml" ds:itemID="{57EF0384-AC04-44C4-A4A5-EC902003F7FA}">
+<ds:datastoreItem xmlns:ds="http://schemas.openxmlformats.org/officeDocument/2006/customXml" ds:itemID="{6DF1B4FC-248A-4B29-8014-70B78FECDE10}">
   <ds:schemaRefs>
     <ds:schemaRef ds:uri="http://schemas.openxmlformats.org/officeDocument/2006/bibliography"/>
   </ds:schemaRefs>

</xml_diff>